<commit_message>
Small changes in process report
</commit_message>
<xml_diff>
--- a/Process Report/Fianl Version OF Procees Report.docx
+++ b/Process Report/Fianl Version OF Procees Report.docx
@@ -4454,16 +4454,31 @@
               <w:spacing w:line="240" w:lineRule="auto"/>
             </w:pPr>
             <w:r>
-              <w:t>Worked on drag and dropping</w:t>
-            </w:r>
-          </w:p>
-          <w:p>
-            <w:pPr>
-              <w:widowControl w:val="0"/>
-              <w:spacing w:line="240" w:lineRule="auto"/>
-            </w:pPr>
-            <w:r>
-              <w:t xml:space="preserve"> crossing application(some part)</w:t>
+              <w:t xml:space="preserve"> D</w:t>
+            </w:r>
+            <w:r>
+              <w:t>ra</w:t>
+            </w:r>
+            <w:r>
+              <w:t>g</w:t>
+            </w:r>
+            <w:r>
+              <w:t>g</w:t>
+            </w:r>
+            <w:r>
+              <w:t>ing</w:t>
+            </w:r>
+            <w:r>
+              <w:t xml:space="preserve"> and dropping</w:t>
+            </w:r>
+          </w:p>
+          <w:p>
+            <w:pPr>
+              <w:widowControl w:val="0"/>
+              <w:spacing w:line="240" w:lineRule="auto"/>
+            </w:pPr>
+            <w:r>
+              <w:t xml:space="preserve"> crossing application</w:t>
             </w:r>
           </w:p>
         </w:tc>
@@ -4551,6 +4566,133 @@
               <w:spacing w:line="240" w:lineRule="auto"/>
             </w:pPr>
             <w:r>
+              <w:t>Iteration 2</w:t>
+            </w:r>
+          </w:p>
+        </w:tc>
+        <w:tc>
+          <w:tcPr>
+            <w:tcW w:w="3120" w:type="dxa"/>
+            <w:shd w:val="clear" w:color="auto" w:fill="auto"/>
+            <w:tcMar>
+              <w:top w:w="100" w:type="dxa"/>
+              <w:left w:w="100" w:type="dxa"/>
+              <w:bottom w:w="100" w:type="dxa"/>
+              <w:right w:w="100" w:type="dxa"/>
+            </w:tcMar>
+          </w:tcPr>
+          <w:p>
+            <w:pPr>
+              <w:widowControl w:val="0"/>
+              <w:spacing w:line="240" w:lineRule="auto"/>
+            </w:pPr>
+          </w:p>
+        </w:tc>
+        <w:tc>
+          <w:tcPr>
+            <w:tcW w:w="3120" w:type="dxa"/>
+            <w:shd w:val="clear" w:color="auto" w:fill="auto"/>
+            <w:tcMar>
+              <w:top w:w="100" w:type="dxa"/>
+              <w:left w:w="100" w:type="dxa"/>
+              <w:bottom w:w="100" w:type="dxa"/>
+              <w:right w:w="100" w:type="dxa"/>
+            </w:tcMar>
+          </w:tcPr>
+          <w:p>
+            <w:pPr>
+              <w:widowControl w:val="0"/>
+              <w:spacing w:line="240" w:lineRule="auto"/>
+            </w:pPr>
+            <w:r>
+              <w:t>Making the cars move on crossings</w:t>
+            </w:r>
+          </w:p>
+        </w:tc>
+      </w:tr>
+      <w:tr>
+        <w:tc>
+          <w:tcPr>
+            <w:tcW w:w="3120" w:type="dxa"/>
+            <w:shd w:val="clear" w:color="auto" w:fill="auto"/>
+            <w:tcMar>
+              <w:top w:w="100" w:type="dxa"/>
+              <w:left w:w="100" w:type="dxa"/>
+              <w:bottom w:w="100" w:type="dxa"/>
+              <w:right w:w="100" w:type="dxa"/>
+            </w:tcMar>
+          </w:tcPr>
+          <w:p>
+            <w:pPr>
+              <w:widowControl w:val="0"/>
+              <w:spacing w:line="240" w:lineRule="auto"/>
+            </w:pPr>
+            <w:r>
+              <w:t>Iteration 3</w:t>
+            </w:r>
+          </w:p>
+        </w:tc>
+        <w:tc>
+          <w:tcPr>
+            <w:tcW w:w="3120" w:type="dxa"/>
+            <w:shd w:val="clear" w:color="auto" w:fill="auto"/>
+            <w:tcMar>
+              <w:top w:w="100" w:type="dxa"/>
+              <w:left w:w="100" w:type="dxa"/>
+              <w:bottom w:w="100" w:type="dxa"/>
+              <w:right w:w="100" w:type="dxa"/>
+            </w:tcMar>
+          </w:tcPr>
+          <w:p>
+            <w:pPr>
+              <w:widowControl w:val="0"/>
+              <w:spacing w:line="240" w:lineRule="auto"/>
+            </w:pPr>
+          </w:p>
+        </w:tc>
+        <w:tc>
+          <w:tcPr>
+            <w:tcW w:w="3120" w:type="dxa"/>
+            <w:shd w:val="clear" w:color="auto" w:fill="auto"/>
+            <w:tcMar>
+              <w:top w:w="100" w:type="dxa"/>
+              <w:left w:w="100" w:type="dxa"/>
+              <w:bottom w:w="100" w:type="dxa"/>
+              <w:right w:w="100" w:type="dxa"/>
+            </w:tcMar>
+          </w:tcPr>
+          <w:p>
+            <w:pPr>
+              <w:widowControl w:val="0"/>
+              <w:spacing w:line="240" w:lineRule="auto"/>
+            </w:pPr>
+            <w:r>
+              <w:t>Restarting the application</w:t>
+            </w:r>
+            <w:bookmarkStart w:id="9" w:name="_GoBack"/>
+            <w:bookmarkEnd w:id="9"/>
+          </w:p>
+        </w:tc>
+      </w:tr>
+      <w:tr>
+        <w:tc>
+          <w:tcPr>
+            <w:tcW w:w="3120" w:type="dxa"/>
+            <w:shd w:val="clear" w:color="auto" w:fill="auto"/>
+            <w:tcMar>
+              <w:top w:w="100" w:type="dxa"/>
+              <w:left w:w="100" w:type="dxa"/>
+              <w:bottom w:w="100" w:type="dxa"/>
+              <w:right w:w="100" w:type="dxa"/>
+            </w:tcMar>
+          </w:tcPr>
+          <w:p>
+            <w:pPr>
+              <w:widowControl w:val="0"/>
+              <w:spacing w:line="240" w:lineRule="auto"/>
+            </w:pPr>
+            <w:r>
+              <w:lastRenderedPageBreak/>
               <w:t>Iteration 3</w:t>
             </w:r>
           </w:p>
@@ -5058,8 +5200,6 @@
             <w:r>
               <w:t>(discussion)</w:t>
             </w:r>
-            <w:bookmarkStart w:id="9" w:name="_GoBack"/>
-            <w:bookmarkEnd w:id="9"/>
           </w:p>
         </w:tc>
         <w:tc>
@@ -6399,7 +6539,7 @@
 </file>
 
 <file path=customXml/itemProps1.xml><?xml version="1.0" encoding="utf-8"?>
-<ds:datastoreItem xmlns:ds="http://schemas.openxmlformats.org/officeDocument/2006/customXml" ds:itemID="{BF7DE995-53AB-46F9-99C4-72A35B254BE8}">
+<ds:datastoreItem xmlns:ds="http://schemas.openxmlformats.org/officeDocument/2006/customXml" ds:itemID="{303D0818-E382-4727-B08D-C24ECAD3EDB3}">
   <ds:schemaRefs>
     <ds:schemaRef ds:uri="http://schemas.openxmlformats.org/officeDocument/2006/bibliography"/>
   </ds:schemaRefs>

</xml_diff>